<commit_message>
Clone of Teams Files
Backed up files from Teams 
New file structure implemented
Due to Microsoft doc encryption git version history is not usable; however storage in Teams/Sharepoint allows for full version history
</commit_message>
<xml_diff>
--- a/Research/Existing Solutions.docx
+++ b/Research/Existing Solutions.docx
@@ -3,37 +3,17 @@
 <w:document xmlns:wpc="http://schemas.microsoft.com/office/word/2010/wordprocessingCanvas" xmlns:cx="http://schemas.microsoft.com/office/drawing/2014/chartex" xmlns:cx1="http://schemas.microsoft.com/office/drawing/2015/9/8/chartex" xmlns:cx2="http://schemas.microsoft.com/office/drawing/2015/10/21/chartex" xmlns:cx3="http://schemas.microsoft.com/office/drawing/2016/5/9/chartex" xmlns:cx4="http://schemas.microsoft.com/office/drawing/2016/5/10/chartex" xmlns:cx5="http://schemas.microsoft.com/office/drawing/2016/5/11/chartex" xmlns:cx6="http://schemas.microsoft.com/office/drawing/2016/5/12/chartex" xmlns:cx7="http://schemas.microsoft.com/office/drawing/2016/5/13/chartex" xmlns:cx8="http://schemas.microsoft.com/office/drawing/2016/5/14/chartex" xmlns:mc="http://schemas.openxmlformats.org/markup-compatibility/2006" xmlns:aink="http://schemas.microsoft.com/office/drawing/2016/ink" xmlns:am3d="http://schemas.microsoft.com/office/drawing/2017/model3d" xmlns:o="urn:schemas-microsoft-com:office:office" xmlns:oel="http://schemas.microsoft.com/office/2019/extlst" xmlns:r="http://schemas.openxmlformats.org/officeDocument/2006/relationships" xmlns:m="http://schemas.openxmlformats.org/officeDocument/2006/math" xmlns:v="urn:schemas-microsoft-com:vml" xmlns:wp14="http://schemas.microsoft.com/office/word/2010/wordprocessingDrawing" xmlns:wp="http://schemas.openxmlformats.org/drawingml/2006/wordprocessingDrawing" xmlns:w10="urn:schemas-microsoft-com:office:word" xmlns:w="http://schemas.openxmlformats.org/wordprocessingml/2006/main" xmlns:w14="http://schemas.microsoft.com/office/word/2010/wordml" xmlns:w15="http://schemas.microsoft.com/office/word/2012/wordml" xmlns:w16cex="http://schemas.microsoft.com/office/word/2018/wordml/cex" xmlns:w16cid="http://schemas.microsoft.com/office/word/2016/wordml/cid" xmlns:w16="http://schemas.microsoft.com/office/word/2018/wordml" xmlns:w16sdtdh="http://schemas.microsoft.com/office/word/2020/wordml/sdtdatahash" xmlns:w16se="http://schemas.microsoft.com/office/word/2015/wordml/symex" xmlns:wpg="http://schemas.microsoft.com/office/word/2010/wordprocessingGroup" xmlns:wpi="http://schemas.microsoft.com/office/word/2010/wordprocessingInk" xmlns:wne="http://schemas.microsoft.com/office/word/2006/wordml" xmlns:wps="http://schemas.microsoft.com/office/word/2010/wordprocessingShape" xmlns:a="http://schemas.openxmlformats.org/drawingml/2006/main" xmlns:pic="http://schemas.openxmlformats.org/drawingml/2006/picture" xmlns:a14="http://schemas.microsoft.com/office/drawing/2010/main" xmlns:woe="http://schemas.microsoft.com/office/word/2020/oembed" mc:Ignorable="w14 w15 w16se w16cid w16 w16cex w16sdtdh wp14">
   <w:body>
     <w:p>
-      <w:pPr>
-        <w:pStyle w:val="Normal"/>
-        <w:ind w:left="0"/>
-      </w:pPr>
-      <w:r>
-        <w:rPr/>
+      <w:r>
         <w:t>Current Pump used in canning line</w:t>
       </w:r>
     </w:p>
     <w:p>
-      <w:pPr>
-        <w:pStyle w:val="Normal"/>
-        <w:ind w:left="0"/>
-      </w:pPr>
-      <w:r>
-        <w:rPr/>
+      <w:r>
         <w:t>https://www.ifm.com/us/en/product/PI2796?tab=documents</w:t>
       </w:r>
     </w:p>
-    <w:p>
-      <w:pPr>
-        <w:pStyle w:val="Normal"/>
-        <w:ind w:left="0"/>
-      </w:pPr>
-    </w:p>
-    <w:p>
-      <w:pPr>
-        <w:pStyle w:val="Normal"/>
-        <w:ind w:left="0"/>
-      </w:pPr>
-    </w:p>
+    <w:p/>
+    <w:p/>
     <w:p>
       <w:pPr>
         <w:pStyle w:val="ListParagraph"/>
@@ -41,17 +21,14 @@
           <w:ilvl w:val="0"/>
           <w:numId w:val="1"/>
         </w:numPr>
-        <w:rPr/>
-      </w:pPr>
-      <w:r>
-        <w:rPr/>
+      </w:pPr>
+      <w:r>
         <w:t xml:space="preserve">How capri suns are pouched: </w:t>
       </w:r>
       <w:r>
-        <w:rPr/>
         <w:t>(</w:t>
       </w:r>
-      <w:hyperlink r:id="Rfe8d4dcf23494239">
+      <w:hyperlink r:id="rId8">
         <w:r>
           <w:rPr>
             <w:rStyle w:val="Hyperlink"/>
@@ -60,7 +37,6 @@
         </w:r>
       </w:hyperlink>
       <w:r>
-        <w:rPr/>
         <w:t>)</w:t>
       </w:r>
     </w:p>
@@ -122,7 +98,7 @@
       <w:r>
         <w:t xml:space="preserve">-capri sun pouching machine: </w:t>
       </w:r>
-      <w:hyperlink w:history="1" r:id="rId8">
+      <w:hyperlink w:history="1" r:id="rId9">
         <w:r>
           <w:rPr>
             <w:rStyle w:val="Hyperlink"/>
@@ -175,7 +151,7 @@
           <w:rStyle w:val="Hyperlink"/>
         </w:rPr>
       </w:pPr>
-      <w:hyperlink r:id="rId9">
+      <w:hyperlink r:id="rId10">
         <w:r>
           <w:rPr>
             <w:rStyle w:val="Hyperlink"/>
@@ -243,7 +219,7 @@
       <w:pPr>
         <w:ind w:firstLine="360"/>
       </w:pPr>
-      <w:hyperlink w:history="1" r:id="rId10">
+      <w:hyperlink w:history="1" r:id="rId11">
         <w:r>
           <w:rPr>
             <w:rStyle w:val="Hyperlink"/>
@@ -315,7 +291,7 @@
       <w:r>
         <w:t xml:space="preserve"> here: </w:t>
       </w:r>
-      <w:hyperlink r:id="rId11">
+      <w:hyperlink r:id="rId12">
         <w:r>
           <w:rPr>
             <w:rStyle w:val="Hyperlink"/>
@@ -336,7 +312,6 @@
         <w:rPr>
           <w:noProof/>
         </w:rPr>
-        <w:lastRenderedPageBreak/>
         <w:drawing>
           <wp:anchor distT="0" distB="0" distL="114300" distR="114300" simplePos="0" relativeHeight="251658240" behindDoc="0" locked="0" layoutInCell="1" allowOverlap="1" wp14:anchorId="4792A6BC" wp14:editId="71614E9F">
             <wp:simplePos x="0" y="0"/>
@@ -350,7 +325,7 @@
             <wp:effectExtent l="0" t="0" r="0" b="0"/>
             <wp:wrapSquare wrapText="bothSides"/>
             <wp:docPr id="2092020688" name="picture" title="Video titled: SRAML Automatic Bag in Box Wine Filling">
-              <a:hlinkClick xmlns:a="http://schemas.openxmlformats.org/drawingml/2006/main" r:id="rId11"/>
+              <a:hlinkClick xmlns:a="http://schemas.openxmlformats.org/drawingml/2006/main" r:id="rId12"/>
             </wp:docPr>
             <wp:cNvGraphicFramePr>
               <a:graphicFrameLocks xmlns:a="http://schemas.openxmlformats.org/drawingml/2006/main" noGrp="1" noSelect="1" noChangeAspect="1" noMove="1" noResize="1"/>
@@ -365,7 +340,7 @@
                     </pic:cNvPicPr>
                   </pic:nvPicPr>
                   <pic:blipFill>
-                    <a:blip r:embed="rId12">
+                    <a:blip r:embed="rId13">
                       <a:extLst>
                         <a:ext uri="{28A0092B-C50C-407E-A947-70E740481C1C}">
                           <a14:useLocalDpi xmlns:a14="http://schemas.microsoft.com/office/drawing/2010/main" val="0"/>
@@ -469,7 +444,7 @@
         </w:rPr>
         <w:t xml:space="preserve"> </w:t>
       </w:r>
-      <w:hyperlink w:history="1" r:id="rId13">
+      <w:hyperlink w:history="1" r:id="rId14">
         <w:r>
           <w:rPr>
             <w:rStyle w:val="Hyperlink"/>
@@ -525,7 +500,6 @@
           <w:rFonts w:ascii="Calibri" w:hAnsi="Calibri" w:cs="Calibri"/>
           <w:noProof/>
         </w:rPr>
-        <w:lastRenderedPageBreak/>
         <w:drawing>
           <wp:inline distT="0" distB="0" distL="0" distR="0" wp14:anchorId="0EC26507" wp14:editId="7747F450">
             <wp:extent cx="2667000" cy="2473376"/>
@@ -542,7 +516,7 @@
                     <pic:cNvPicPr/>
                   </pic:nvPicPr>
                   <pic:blipFill>
-                    <a:blip r:embed="rId14"/>
+                    <a:blip r:embed="rId15"/>
                     <a:stretch>
                       <a:fillRect/>
                     </a:stretch>
@@ -583,7 +557,7 @@
                     <pic:cNvPicPr/>
                   </pic:nvPicPr>
                   <pic:blipFill>
-                    <a:blip r:embed="rId15"/>
+                    <a:blip r:embed="rId16"/>
                     <a:stretch>
                       <a:fillRect/>
                     </a:stretch>
@@ -649,7 +623,7 @@
                     <pic:cNvPicPr/>
                   </pic:nvPicPr>
                   <pic:blipFill>
-                    <a:blip r:embed="rId16"/>
+                    <a:blip r:embed="rId17"/>
                     <a:stretch>
                       <a:fillRect/>
                     </a:stretch>
@@ -690,7 +664,7 @@
                     <pic:cNvPicPr/>
                   </pic:nvPicPr>
                   <pic:blipFill>
-                    <a:blip r:embed="rId17"/>
+                    <a:blip r:embed="rId18"/>
                     <a:stretch>
                       <a:fillRect/>
                     </a:stretch>
@@ -745,7 +719,7 @@
                     <pic:cNvPicPr/>
                   </pic:nvPicPr>
                   <pic:blipFill>
-                    <a:blip r:embed="rId18"/>
+                    <a:blip r:embed="rId19"/>
                     <a:stretch>
                       <a:fillRect/>
                     </a:stretch>
@@ -778,7 +752,7 @@
         </w:rPr>
         <w:t xml:space="preserve">^from </w:t>
       </w:r>
-      <w:hyperlink w:history="1" r:id="rId19">
+      <w:hyperlink w:history="1" r:id="rId20">
         <w:r>
           <w:rPr>
             <w:rStyle w:val="Hyperlink"/>
@@ -815,7 +789,7 @@
         </w:rPr>
         <w:t xml:space="preserve">The following website provides different types of automated systems: </w:t>
       </w:r>
-      <w:hyperlink w:history="1" r:id="rId20">
+      <w:hyperlink w:history="1" r:id="rId21">
         <w:r>
           <w:rPr>
             <w:rStyle w:val="Hyperlink"/>
@@ -850,7 +824,7 @@
         </w:rPr>
         <w:t xml:space="preserve">Idea similar to what Matthew uses right now: </w:t>
       </w:r>
-      <w:hyperlink w:history="1" r:id="rId21">
+      <w:hyperlink w:history="1" r:id="rId22">
         <w:r>
           <w:rPr>
             <w:rStyle w:val="Hyperlink"/>
@@ -918,7 +892,6 @@
           <w:rFonts w:ascii="Calibri" w:hAnsi="Calibri" w:cs="Calibri"/>
           <w:noProof/>
         </w:rPr>
-        <w:lastRenderedPageBreak/>
         <w:drawing>
           <wp:inline distT="0" distB="0" distL="0" distR="0" wp14:anchorId="35CFABC8" wp14:editId="02BA020E">
             <wp:extent cx="5943600" cy="3041650"/>
@@ -935,7 +908,7 @@
                     <pic:cNvPicPr/>
                   </pic:nvPicPr>
                   <pic:blipFill>
-                    <a:blip r:embed="rId22"/>
+                    <a:blip r:embed="rId23"/>
                     <a:stretch>
                       <a:fillRect/>
                     </a:stretch>
@@ -977,7 +950,7 @@
           <w:numId w:val="2"/>
         </w:numPr>
       </w:pPr>
-      <w:hyperlink w:history="1" r:id="rId23">
+      <w:hyperlink w:history="1" r:id="rId24">
         <w:r>
           <w:rPr>
             <w:rStyle w:val="Hyperlink"/>
@@ -1020,7 +993,7 @@
       <w:r>
         <w:t xml:space="preserve"> more info here : </w:t>
       </w:r>
-      <w:hyperlink r:id="rId24">
+      <w:hyperlink r:id="rId25">
         <w:r>
           <w:rPr>
             <w:rStyle w:val="Hyperlink"/>
@@ -1029,12 +1002,540 @@
         </w:r>
       </w:hyperlink>
     </w:p>
-    <w:p/>
-    <w:p/>
-    <w:p/>
-    <w:p/>
-    <w:p>
-      <w:pPr>
+    <w:p>
+      <w:pPr>
+        <w:ind w:firstLine="720"/>
+      </w:pPr>
+      <w:r>
+        <w:t xml:space="preserve">One of the automatic machines: </w:t>
+      </w:r>
+      <w:r>
+        <w:rPr>
+          <w:noProof/>
+        </w:rPr>
+        <w:drawing>
+          <wp:inline distT="0" distB="0" distL="0" distR="0" wp14:anchorId="2968D16E" wp14:editId="7AD1006A">
+            <wp:extent cx="3247697" cy="4174817"/>
+            <wp:effectExtent l="0" t="0" r="0" b="0"/>
+            <wp:docPr id="7" name="Picture 7" descr="A picture containing text, indoor, several&#10;&#10;Description automatically generated"/>
+            <wp:cNvGraphicFramePr>
+              <a:graphicFrameLocks xmlns:a="http://schemas.openxmlformats.org/drawingml/2006/main" noChangeAspect="1"/>
+            </wp:cNvGraphicFramePr>
+            <a:graphic xmlns:a="http://schemas.openxmlformats.org/drawingml/2006/main">
+              <a:graphicData uri="http://schemas.openxmlformats.org/drawingml/2006/picture">
+                <pic:pic xmlns:pic="http://schemas.openxmlformats.org/drawingml/2006/picture">
+                  <pic:nvPicPr>
+                    <pic:cNvPr id="7" name="Picture 7" descr="A picture containing text, indoor, several&#10;&#10;Description automatically generated"/>
+                    <pic:cNvPicPr/>
+                  </pic:nvPicPr>
+                  <pic:blipFill>
+                    <a:blip r:embed="rId26"/>
+                    <a:stretch>
+                      <a:fillRect/>
+                    </a:stretch>
+                  </pic:blipFill>
+                  <pic:spPr>
+                    <a:xfrm>
+                      <a:off x="0" y="0"/>
+                      <a:ext cx="3253569" cy="4182365"/>
+                    </a:xfrm>
+                    <a:prstGeom prst="rect">
+                      <a:avLst/>
+                    </a:prstGeom>
+                  </pic:spPr>
+                </pic:pic>
+              </a:graphicData>
+            </a:graphic>
+          </wp:inline>
+        </w:drawing>
+      </w:r>
+    </w:p>
+    <w:p>
+      <w:pPr>
+        <w:ind w:firstLine="720"/>
+      </w:pPr>
+    </w:p>
+    <w:p>
+      <w:pPr>
+        <w:ind w:firstLine="720"/>
+      </w:pPr>
+      <w:hyperlink w:history="1" r:id="rId27">
+        <w:r>
+          <w:rPr>
+            <w:rStyle w:val="Hyperlink"/>
+          </w:rPr>
+          <w:t>https://www.cdf1.com/solutions/bag-in-box/</w:t>
+        </w:r>
+      </w:hyperlink>
+    </w:p>
+    <w:p>
+      <w:pPr>
+        <w:ind w:firstLine="720"/>
+      </w:pPr>
+      <w:r>
+        <w:t>-follow above link and click on “</w:t>
+      </w:r>
+      <w:proofErr w:type="spellStart"/>
+      <w:r>
+        <w:t>Cheertainer</w:t>
+      </w:r>
+      <w:proofErr w:type="spellEnd"/>
+      <w:r>
+        <w:t xml:space="preserve"> &amp; Filler Video”</w:t>
+      </w:r>
+    </w:p>
+    <w:p>
+      <w:pPr>
+        <w:ind w:firstLine="720"/>
+      </w:pPr>
+    </w:p>
+    <w:p>
+      <w:pPr>
+        <w:ind w:firstLine="720"/>
+      </w:pPr>
+      <w:r>
+        <w:t>Another roller based design</w:t>
+      </w:r>
+      <w:r>
+        <w:t xml:space="preserve"> similar to above </w:t>
+      </w:r>
+      <w:r>
+        <w:t>but with different actuation</w:t>
+      </w:r>
+      <w:r>
+        <w:t xml:space="preserve">: </w:t>
+      </w:r>
+    </w:p>
+    <w:p>
+      <w:pPr>
+        <w:ind w:firstLine="720"/>
+      </w:pPr>
+      <w:hyperlink w:history="1" r:id="rId28">
+        <w:r>
+          <w:rPr>
+            <w:rStyle w:val="Hyperlink"/>
+          </w:rPr>
+          <w:t>https://torrindustries.com/packaging-systems/torr-150-bag-and-pouch-filler</w:t>
+        </w:r>
+      </w:hyperlink>
+    </w:p>
+    <w:p>
+      <w:pPr>
+        <w:ind w:firstLine="720"/>
+      </w:pPr>
+      <w:r>
+        <w:t>-caps are still on and pouches are chained together</w:t>
+      </w:r>
+      <w:r>
+        <w:t xml:space="preserve"> when fed in</w:t>
+      </w:r>
+    </w:p>
+    <w:p>
+      <w:pPr>
+        <w:ind w:firstLine="720"/>
+      </w:pPr>
+    </w:p>
+    <w:p>
+      <w:pPr>
+        <w:pBdr>
+          <w:bottom w:val="single" w:color="auto" w:sz="6" w:space="1"/>
+        </w:pBdr>
+        <w:ind w:firstLine="720"/>
+      </w:pPr>
+    </w:p>
+    <w:p>
+      <w:pPr>
+        <w:ind w:firstLine="720"/>
+      </w:pPr>
+      <w:r>
+        <w:t xml:space="preserve">Sources used to determine weight constraint to quantify our specification of “easily maneuverable”: </w:t>
+      </w:r>
+    </w:p>
+    <w:p>
+      <w:pPr>
+        <w:ind w:firstLine="720"/>
+      </w:pPr>
+      <w:hyperlink w:history="1" r:id="rId29">
+        <w:r>
+          <w:rPr>
+            <w:rStyle w:val="Hyperlink"/>
+          </w:rPr>
+          <w:t>https://ergoweb.com/force-guidelines/</w:t>
+        </w:r>
+      </w:hyperlink>
+    </w:p>
+    <w:p>
+      <w:pPr>
+        <w:ind w:firstLine="720"/>
+      </w:pPr>
+      <w:r>
+        <w:t>^tells us that the average person can push (with 2 hands) up to 44 pounds</w:t>
+      </w:r>
+      <w:r>
+        <w:t xml:space="preserve"> which is about 20kg</w:t>
+      </w:r>
+      <w:r>
+        <w:t xml:space="preserve"> so if the coefficient of friction is 1 (</w:t>
+      </w:r>
+      <w:r>
+        <w:t xml:space="preserve">assuming floor is concrete and wheels on machine are rubber, </w:t>
+      </w:r>
+      <w:hyperlink w:history="1" r:id="rId30">
+        <w:r>
+          <w:rPr>
+            <w:rStyle w:val="Hyperlink"/>
+          </w:rPr>
+          <w:t>https://hypertextbook.com/facts/2006/MatthewMichaels.shtml</w:t>
+        </w:r>
+      </w:hyperlink>
+      <w:r>
+        <w:t xml:space="preserve"> ) then the maximum weight of the machine can only be 88 pounds or 40kg assuming you have 2 people to push it (as specified in our requirements that the entire operation requires a maximum of 2 people)</w:t>
+      </w:r>
+    </w:p>
+    <w:p>
+      <w:pPr>
+        <w:ind w:firstLine="720"/>
+      </w:pPr>
+      <w:r>
+        <w:tab/>
+      </w:r>
+      <w:r>
+        <w:t>-40kg seems super lightweight? Can we get a more exact estimate for what material the wheels will be made of and what the coefficient of friction will be so we can increase our weight limit?</w:t>
+      </w:r>
+    </w:p>
+    <w:p>
+      <w:pPr>
+        <w:ind w:firstLine="720"/>
+      </w:pPr>
+    </w:p>
+    <w:p>
+      <w:pPr>
+        <w:rPr>
+          <w:rFonts w:ascii="Calibri" w:hAnsi="Calibri" w:cs="Calibri"/>
+        </w:rPr>
+      </w:pPr>
+      <w:r>
+        <w:rPr>
+          <w:rFonts w:ascii="Calibri" w:hAnsi="Calibri" w:cs="Calibri"/>
+          <w:highlight w:val="yellow"/>
+        </w:rPr>
+        <w:t>Another option: ask him if he knows how much the canning machine weighs?</w:t>
+      </w:r>
+      <w:r>
+        <w:rPr>
+          <w:rFonts w:ascii="Calibri" w:hAnsi="Calibri" w:cs="Calibri"/>
+        </w:rPr>
+        <w:t xml:space="preserve"> </w:t>
+      </w:r>
+    </w:p>
+    <w:p>
+      <w:pPr>
+        <w:rPr>
+          <w:rFonts w:ascii="Calibri" w:hAnsi="Calibri" w:cs="Calibri"/>
+        </w:rPr>
+      </w:pPr>
+    </w:p>
+    <w:p>
+      <w:pPr>
+        <w:rPr>
+          <w:rFonts w:ascii="Calibri" w:hAnsi="Calibri" w:cs="Calibri"/>
+        </w:rPr>
+      </w:pPr>
+      <w:r>
+        <w:rPr>
+          <w:rFonts w:ascii="Calibri" w:hAnsi="Calibri" w:cs="Calibri"/>
+        </w:rPr>
+        <w:t xml:space="preserve">Another source: </w:t>
+      </w:r>
+      <w:hyperlink w:history="1" w:anchor=":~:text=The%20%E2%80%9CLabor%20Power%E2%80%9D%20of%20one%20is%20defined%20as,which%20would%20be%20a%20%E2%80%9CLabor%20Power%E2%80%9D%20of%203" r:id="rId31">
+        <w:r>
+          <w:rPr>
+            <w:rStyle w:val="Hyperlink"/>
+            <w:rFonts w:ascii="Calibri" w:hAnsi="Calibri" w:cs="Calibri"/>
+          </w:rPr>
+          <w:t>https://www.loadmoverinc.com/force-labor-power/#:~:text=The%20%E2%80%9CLabor%20Power%E2%80%9D%20of%20one%20is%20defined%20as,which%20would%20be%20a%20%E2%80%9CLabor%20Power%E2%80%9D%20of%203</w:t>
+        </w:r>
+      </w:hyperlink>
+      <w:r>
+        <w:rPr>
+          <w:rFonts w:ascii="Calibri" w:hAnsi="Calibri" w:cs="Calibri"/>
+        </w:rPr>
+        <w:t>.</w:t>
+      </w:r>
+    </w:p>
+    <w:p>
+      <w:pPr>
+        <w:rPr>
+          <w:rFonts w:ascii="Calibri" w:hAnsi="Calibri" w:cs="Calibri"/>
+        </w:rPr>
+      </w:pPr>
+      <w:r>
+        <w:rPr>
+          <w:rFonts w:ascii="Calibri" w:hAnsi="Calibri" w:cs="Calibri"/>
+        </w:rPr>
+        <w:t xml:space="preserve">Equates </w:t>
+      </w:r>
+      <w:r>
+        <w:rPr>
+          <w:rFonts w:ascii="Calibri" w:hAnsi="Calibri" w:cs="Calibri"/>
+        </w:rPr>
+        <w:t>3</w:t>
+      </w:r>
+      <w:r>
+        <w:rPr>
+          <w:rFonts w:ascii="Calibri" w:hAnsi="Calibri" w:cs="Calibri"/>
+        </w:rPr>
+        <w:t>00pounds of horizontal pushing force to being able to move an object on a cart weighing 1500pounds</w:t>
+      </w:r>
+      <w:r>
+        <w:rPr>
+          <w:rFonts w:ascii="Calibri" w:hAnsi="Calibri" w:cs="Calibri"/>
+        </w:rPr>
+        <w:t xml:space="preserve"> therefore 100 pounds of horizontal force (</w:t>
+      </w:r>
+      <w:r>
+        <w:rPr>
+          <w:rFonts w:ascii="Calibri" w:hAnsi="Calibri" w:cs="Calibri"/>
+        </w:rPr>
+        <w:t xml:space="preserve">which is about the force that 2 average people can supply) can move an object on a cart of 500pounds </w:t>
+      </w:r>
+    </w:p>
+    <w:p>
+      <w:pPr>
+        <w:rPr>
+          <w:rFonts w:ascii="Calibri" w:hAnsi="Calibri" w:cs="Calibri"/>
+        </w:rPr>
+      </w:pPr>
+    </w:p>
+    <w:p>
+      <w:pPr>
+        <w:rPr>
+          <w:rFonts w:ascii="Calibri" w:hAnsi="Calibri" w:cs="Calibri"/>
+        </w:rPr>
+      </w:pPr>
+      <w:r>
+        <w:rPr>
+          <w:rFonts w:ascii="Calibri" w:hAnsi="Calibri" w:cs="Calibri"/>
+        </w:rPr>
+        <w:t>If we have 44pounds of pushing force per person, then 88 total pounds of pushing force has to be able to move the machine</w:t>
+      </w:r>
+    </w:p>
+    <w:p>
+      <w:pPr>
+        <w:rPr>
+          <w:rFonts w:ascii="Calibri" w:hAnsi="Calibri" w:cs="Calibri"/>
+        </w:rPr>
+      </w:pPr>
+      <w:r>
+        <w:rPr>
+          <w:rFonts w:ascii="Calibri" w:hAnsi="Calibri" w:cs="Calibri"/>
+        </w:rPr>
+        <w:t>88/x = 100/500</w:t>
+      </w:r>
+    </w:p>
+    <w:p>
+      <w:pPr>
+        <w:rPr>
+          <w:rFonts w:ascii="Calibri" w:hAnsi="Calibri" w:cs="Calibri"/>
+        </w:rPr>
+      </w:pPr>
+      <w:r>
+        <w:rPr>
+          <w:rFonts w:ascii="Calibri" w:hAnsi="Calibri" w:cs="Calibri"/>
+        </w:rPr>
+        <w:t xml:space="preserve">88*500/100 = x </w:t>
+      </w:r>
+    </w:p>
+    <w:p>
+      <w:pPr>
+        <w:rPr>
+          <w:rFonts w:ascii="Calibri" w:hAnsi="Calibri" w:cs="Calibri"/>
+        </w:rPr>
+      </w:pPr>
+      <w:r>
+        <w:rPr>
+          <w:rFonts w:ascii="Calibri" w:hAnsi="Calibri" w:cs="Calibri"/>
+        </w:rPr>
+        <w:t xml:space="preserve">88*5= </w:t>
+      </w:r>
+      <w:r>
+        <w:rPr>
+          <w:rFonts w:ascii="Calibri" w:hAnsi="Calibri" w:cs="Calibri"/>
+        </w:rPr>
+        <w:t>440pounds------maximum weight?</w:t>
+      </w:r>
+    </w:p>
+    <w:p>
+      <w:pPr>
+        <w:rPr>
+          <w:rFonts w:ascii="Calibri" w:hAnsi="Calibri" w:cs="Calibri"/>
+        </w:rPr>
+      </w:pPr>
+    </w:p>
+    <w:p>
+      <w:pPr>
+        <w:rPr>
+          <w:rFonts w:ascii="Calibri" w:hAnsi="Calibri" w:cs="Calibri"/>
+        </w:rPr>
+      </w:pPr>
+      <w:r>
+        <w:rPr>
+          <w:rFonts w:ascii="Calibri" w:hAnsi="Calibri" w:cs="Calibri"/>
+        </w:rPr>
+        <w:t>-</w:t>
+      </w:r>
+      <w:r>
+        <w:rPr>
+          <w:rFonts w:ascii="Calibri" w:hAnsi="Calibri" w:cs="Calibri"/>
+        </w:rPr>
+        <w:t xml:space="preserve">another machine that has a conveyer-belt system: </w:t>
+      </w:r>
+      <w:hyperlink w:history="1" r:id="rId32">
+        <w:r>
+          <w:rPr>
+            <w:rStyle w:val="Hyperlink"/>
+            <w:rFonts w:ascii="Calibri" w:hAnsi="Calibri" w:cs="Calibri"/>
+          </w:rPr>
+          <w:t>https://www.youtube.com/watch?v=J8VD9GPKhvQ&amp;t=86s</w:t>
+        </w:r>
+      </w:hyperlink>
+    </w:p>
+    <w:p w14:noSpellErr="1">
+      <w:pPr>
+        <w:rPr>
+          <w:rFonts w:ascii="Calibri" w:hAnsi="Calibri" w:cs="Calibri"/>
+        </w:rPr>
+      </w:pPr>
+      <w:r>
+        <w:drawing>
+          <wp:inline wp14:editId="2B9E1267" wp14:anchorId="13BC3235">
+            <wp:extent cx="5943600" cy="5289548"/>
+            <wp:effectExtent l="0" t="0" r="0" b="6350"/>
+            <wp:docPr id="8" name="Picture 8" title=""/>
+            <wp:cNvGraphicFramePr>
+              <a:graphicFrameLocks noChangeAspect="1"/>
+            </wp:cNvGraphicFramePr>
+            <a:graphic>
+              <a:graphicData uri="http://schemas.openxmlformats.org/drawingml/2006/picture">
+                <pic:pic>
+                  <pic:nvPicPr>
+                    <pic:cNvPr id="0" name="Picture 8"/>
+                    <pic:cNvPicPr/>
+                  </pic:nvPicPr>
+                  <pic:blipFill>
+                    <a:blip r:embed="R09220d7fe3ba498e">
+                      <a:extLst>
+                        <a:ext xmlns:a="http://schemas.openxmlformats.org/drawingml/2006/main" uri="{28A0092B-C50C-407E-A947-70E740481C1C}">
+                          <a14:useLocalDpi val="0"/>
+                        </a:ext>
+                      </a:extLst>
+                    </a:blip>
+                    <a:stretch>
+                      <a:fillRect/>
+                    </a:stretch>
+                  </pic:blipFill>
+                  <pic:spPr>
+                    <a:xfrm rot="0" flipH="0" flipV="0">
+                      <a:off x="0" y="0"/>
+                      <a:ext cx="5943600" cy="5289548"/>
+                    </a:xfrm>
+                    <a:prstGeom prst="rect">
+                      <a:avLst/>
+                    </a:prstGeom>
+                  </pic:spPr>
+                </pic:pic>
+              </a:graphicData>
+            </a:graphic>
+          </wp:inline>
+        </w:drawing>
+      </w:r>
+      <w:r>
+        <w:rPr>
+          <w:rFonts w:ascii="Calibri" w:hAnsi="Calibri" w:cs="Calibri"/>
+        </w:rPr>
+        <w:t xml:space="preserve">-should we check that </w:t>
+      </w:r>
+      <w:r>
+        <w:rPr>
+          <w:rFonts w:ascii="Calibri" w:hAnsi="Calibri" w:cs="Calibri"/>
+        </w:rPr>
+        <w:t xml:space="preserve">we have our fill </w:t>
+      </w:r>
+      <w:r>
+        <w:rPr>
+          <w:rFonts w:ascii="Calibri" w:hAnsi="Calibri" w:cs="Calibri"/>
+        </w:rPr>
+        <w:t>ranges</w:t>
+      </w:r>
+      <w:r>
+        <w:rPr>
+          <w:rFonts w:ascii="Calibri" w:hAnsi="Calibri" w:cs="Calibri"/>
+        </w:rPr>
+        <w:t xml:space="preserve"> correct? This is showing that it may be different (</w:t>
+      </w:r>
+      <w:r>
+        <w:rPr>
+          <w:rFonts w:ascii="Calibri" w:hAnsi="Calibri" w:cs="Calibri"/>
+        </w:rPr>
+        <w:t>we’ll</w:t>
+      </w:r>
+      <w:r>
+        <w:rPr>
+          <w:rFonts w:ascii="Calibri" w:hAnsi="Calibri" w:cs="Calibri"/>
+        </w:rPr>
+        <w:t xml:space="preserve"> have to look up what the specific gravity of wine is though)</w:t>
+      </w:r>
+    </w:p>
+    <w:p>
+      <w:pPr>
+        <w:pStyle w:val="Normal"/>
+        <w:rPr>
+          <w:rFonts w:ascii="Calibri" w:hAnsi="Calibri" w:cs="Calibri"/>
+        </w:rPr>
+      </w:pPr>
+    </w:p>
+    <w:p>
+      <w:pPr>
+        <w:pStyle w:val="Normal"/>
+        <w:rPr>
+          <w:rFonts w:ascii="Calibri" w:hAnsi="Calibri" w:cs="Calibri"/>
+        </w:rPr>
+      </w:pPr>
+      <w:r>
+        <w:rPr>
+          <w:rFonts w:ascii="Calibri" w:hAnsi="Calibri" w:cs="Calibri"/>
+        </w:rPr>
+        <w:t xml:space="preserve">Another type of food grade pump with range from 1ml/min to 17L/min </w:t>
+      </w:r>
+    </w:p>
+    <w:p>
+      <w:pPr>
+        <w:pStyle w:val="Normal"/>
+        <w:rPr>
+          <w:rFonts w:ascii="Calibri" w:hAnsi="Calibri" w:cs="Calibri"/>
+        </w:rPr>
+      </w:pPr>
+      <w:hyperlink r:id="Redc00b0aa56d41e9">
+        <w:r>
+          <w:rPr>
+            <w:rStyle w:val="Hyperlink"/>
+            <w:rFonts w:ascii="Calibri" w:hAnsi="Calibri" w:cs="Calibri"/>
+          </w:rPr>
+          <w:t>https://www.longerpump.com/index.php/IndustrialType/show/181.html</w:t>
+        </w:r>
+      </w:hyperlink>
+    </w:p>
+    <w:p>
+      <w:pPr>
+        <w:pStyle w:val="Normal"/>
+        <w:rPr>
+          <w:rFonts w:ascii="Calibri" w:hAnsi="Calibri" w:cs="Calibri"/>
+        </w:rPr>
+      </w:pPr>
+    </w:p>
+    <w:p>
+      <w:pPr>
+        <w:pStyle w:val="Normal"/>
         <w:rPr>
           <w:rFonts w:ascii="Calibri" w:hAnsi="Calibri" w:cs="Calibri"/>
         </w:rPr>
@@ -1053,6 +1554,118 @@
 <file path=word/numbering.xml><?xml version="1.0" encoding="utf-8"?>
 <w:numbering xmlns:wpc="http://schemas.microsoft.com/office/word/2010/wordprocessingCanvas" xmlns:cx="http://schemas.microsoft.com/office/drawing/2014/chartex" xmlns:cx1="http://schemas.microsoft.com/office/drawing/2015/9/8/chartex" xmlns:cx2="http://schemas.microsoft.com/office/drawing/2015/10/21/chartex" xmlns:cx3="http://schemas.microsoft.com/office/drawing/2016/5/9/chartex" xmlns:cx4="http://schemas.microsoft.com/office/drawing/2016/5/10/chartex" xmlns:cx5="http://schemas.microsoft.com/office/drawing/2016/5/11/chartex" xmlns:cx6="http://schemas.microsoft.com/office/drawing/2016/5/12/chartex" xmlns:cx7="http://schemas.microsoft.com/office/drawing/2016/5/13/chartex" xmlns:cx8="http://schemas.microsoft.com/office/drawing/2016/5/14/chartex" xmlns:mc="http://schemas.openxmlformats.org/markup-compatibility/2006" xmlns:aink="http://schemas.microsoft.com/office/drawing/2016/ink" xmlns:am3d="http://schemas.microsoft.com/office/drawing/2017/model3d" xmlns:o="urn:schemas-microsoft-com:office:office" xmlns:oel="http://schemas.microsoft.com/office/2019/extlst" xmlns:r="http://schemas.openxmlformats.org/officeDocument/2006/relationships" xmlns:m="http://schemas.openxmlformats.org/officeDocument/2006/math" xmlns:v="urn:schemas-microsoft-com:vml" xmlns:wp14="http://schemas.microsoft.com/office/word/2010/wordprocessingDrawing" xmlns:wp="http://schemas.openxmlformats.org/drawingml/2006/wordprocessingDrawing" xmlns:w10="urn:schemas-microsoft-com:office:word" xmlns:w="http://schemas.openxmlformats.org/wordprocessingml/2006/main" xmlns:w14="http://schemas.microsoft.com/office/word/2010/wordml" xmlns:w15="http://schemas.microsoft.com/office/word/2012/wordml" xmlns:w16cex="http://schemas.microsoft.com/office/word/2018/wordml/cex" xmlns:w16cid="http://schemas.microsoft.com/office/word/2016/wordml/cid" xmlns:w16="http://schemas.microsoft.com/office/word/2018/wordml" xmlns:w16sdtdh="http://schemas.microsoft.com/office/word/2020/wordml/sdtdatahash" xmlns:w16se="http://schemas.microsoft.com/office/word/2015/wordml/symex" xmlns:wpg="http://schemas.microsoft.com/office/word/2010/wordprocessingGroup" xmlns:wpi="http://schemas.microsoft.com/office/word/2010/wordprocessingInk" xmlns:wne="http://schemas.microsoft.com/office/word/2006/wordml" xmlns:wps="http://schemas.microsoft.com/office/word/2010/wordprocessingShape" mc:Ignorable="w14 w15 w16se w16cid w16 w16cex w16sdtdh wp14">
   <w:abstractNum w:abstractNumId="0" w15:restartNumberingAfterBreak="0">
+    <w:nsid w:val="08875CED"/>
+    <w:multiLevelType w:val="hybridMultilevel"/>
+    <w:tmpl w:val="7F00C472"/>
+    <w:lvl w:ilvl="0" w:tplc="34FE5C4E">
+      <w:numFmt w:val="bullet"/>
+      <w:lvlText w:val="-"/>
+      <w:lvlJc w:val="left"/>
+      <w:pPr>
+        <w:ind w:left="1080" w:hanging="360"/>
+      </w:pPr>
+      <w:rPr>
+        <w:rFonts w:hint="default" w:ascii="Calibri" w:hAnsi="Calibri" w:cs="Calibri" w:eastAsiaTheme="minorHAnsi"/>
+      </w:rPr>
+    </w:lvl>
+    <w:lvl w:ilvl="1" w:tplc="04090003" w:tentative="1">
+      <w:start w:val="1"/>
+      <w:numFmt w:val="bullet"/>
+      <w:lvlText w:val="o"/>
+      <w:lvlJc w:val="left"/>
+      <w:pPr>
+        <w:ind w:left="1800" w:hanging="360"/>
+      </w:pPr>
+      <w:rPr>
+        <w:rFonts w:hint="default" w:ascii="Courier New" w:hAnsi="Courier New" w:cs="Courier New"/>
+      </w:rPr>
+    </w:lvl>
+    <w:lvl w:ilvl="2" w:tplc="04090005" w:tentative="1">
+      <w:start w:val="1"/>
+      <w:numFmt w:val="bullet"/>
+      <w:lvlText w:val=""/>
+      <w:lvlJc w:val="left"/>
+      <w:pPr>
+        <w:ind w:left="2520" w:hanging="360"/>
+      </w:pPr>
+      <w:rPr>
+        <w:rFonts w:hint="default" w:ascii="Wingdings" w:hAnsi="Wingdings"/>
+      </w:rPr>
+    </w:lvl>
+    <w:lvl w:ilvl="3" w:tplc="04090001" w:tentative="1">
+      <w:start w:val="1"/>
+      <w:numFmt w:val="bullet"/>
+      <w:lvlText w:val=""/>
+      <w:lvlJc w:val="left"/>
+      <w:pPr>
+        <w:ind w:left="3240" w:hanging="360"/>
+      </w:pPr>
+      <w:rPr>
+        <w:rFonts w:hint="default" w:ascii="Symbol" w:hAnsi="Symbol"/>
+      </w:rPr>
+    </w:lvl>
+    <w:lvl w:ilvl="4" w:tplc="04090003" w:tentative="1">
+      <w:start w:val="1"/>
+      <w:numFmt w:val="bullet"/>
+      <w:lvlText w:val="o"/>
+      <w:lvlJc w:val="left"/>
+      <w:pPr>
+        <w:ind w:left="3960" w:hanging="360"/>
+      </w:pPr>
+      <w:rPr>
+        <w:rFonts w:hint="default" w:ascii="Courier New" w:hAnsi="Courier New" w:cs="Courier New"/>
+      </w:rPr>
+    </w:lvl>
+    <w:lvl w:ilvl="5" w:tplc="04090005" w:tentative="1">
+      <w:start w:val="1"/>
+      <w:numFmt w:val="bullet"/>
+      <w:lvlText w:val=""/>
+      <w:lvlJc w:val="left"/>
+      <w:pPr>
+        <w:ind w:left="4680" w:hanging="360"/>
+      </w:pPr>
+      <w:rPr>
+        <w:rFonts w:hint="default" w:ascii="Wingdings" w:hAnsi="Wingdings"/>
+      </w:rPr>
+    </w:lvl>
+    <w:lvl w:ilvl="6" w:tplc="04090001" w:tentative="1">
+      <w:start w:val="1"/>
+      <w:numFmt w:val="bullet"/>
+      <w:lvlText w:val=""/>
+      <w:lvlJc w:val="left"/>
+      <w:pPr>
+        <w:ind w:left="5400" w:hanging="360"/>
+      </w:pPr>
+      <w:rPr>
+        <w:rFonts w:hint="default" w:ascii="Symbol" w:hAnsi="Symbol"/>
+      </w:rPr>
+    </w:lvl>
+    <w:lvl w:ilvl="7" w:tplc="04090003" w:tentative="1">
+      <w:start w:val="1"/>
+      <w:numFmt w:val="bullet"/>
+      <w:lvlText w:val="o"/>
+      <w:lvlJc w:val="left"/>
+      <w:pPr>
+        <w:ind w:left="6120" w:hanging="360"/>
+      </w:pPr>
+      <w:rPr>
+        <w:rFonts w:hint="default" w:ascii="Courier New" w:hAnsi="Courier New" w:cs="Courier New"/>
+      </w:rPr>
+    </w:lvl>
+    <w:lvl w:ilvl="8" w:tplc="04090005" w:tentative="1">
+      <w:start w:val="1"/>
+      <w:numFmt w:val="bullet"/>
+      <w:lvlText w:val=""/>
+      <w:lvlJc w:val="left"/>
+      <w:pPr>
+        <w:ind w:left="6840" w:hanging="360"/>
+      </w:pPr>
+      <w:rPr>
+        <w:rFonts w:hint="default" w:ascii="Wingdings" w:hAnsi="Wingdings"/>
+      </w:rPr>
+    </w:lvl>
+  </w:abstractNum>
+  <w:abstractNum w:abstractNumId="1" w15:restartNumberingAfterBreak="0">
     <w:nsid w:val="130B4E84"/>
     <w:multiLevelType w:val="hybridMultilevel"/>
     <w:tmpl w:val="9878D0EE"/>
@@ -1165,7 +1778,7 @@
       </w:rPr>
     </w:lvl>
   </w:abstractNum>
-  <w:abstractNum w:abstractNumId="1" w15:restartNumberingAfterBreak="0">
+  <w:abstractNum w:abstractNumId="2" w15:restartNumberingAfterBreak="0">
     <w:nsid w:val="563449D4"/>
     <w:multiLevelType w:val="hybridMultilevel"/>
     <w:tmpl w:val="3D0A0320"/>
@@ -1279,10 +1892,13 @@
     </w:lvl>
   </w:abstractNum>
   <w:num w:numId="1" w16cid:durableId="1439373530">
-    <w:abstractNumId w:val="0"/>
+    <w:abstractNumId w:val="1"/>
   </w:num>
   <w:num w:numId="2" w16cid:durableId="1665814388">
-    <w:abstractNumId w:val="1"/>
+    <w:abstractNumId w:val="2"/>
+  </w:num>
+  <w:num w:numId="3" w16cid:durableId="244846818">
+    <w:abstractNumId w:val="0"/>
   </w:num>
 </w:numbering>
 </file>
@@ -1794,6 +2410,25 @@
       <w:contextualSpacing/>
     </w:pPr>
   </w:style>
+  <w:style w:type="paragraph" w:styleId="Caption">
+    <w:name w:val="caption"/>
+    <w:basedOn w:val="Normal"/>
+    <w:next w:val="Normal"/>
+    <w:uiPriority w:val="35"/>
+    <w:unhideWhenUsed/>
+    <w:qFormat/>
+    <w:rsid w:val="000B5BDC"/>
+    <w:pPr>
+      <w:spacing w:after="200" w:line="240" w:lineRule="auto"/>
+    </w:pPr>
+    <w:rPr>
+      <w:i/>
+      <w:iCs/>
+      <w:color w:val="44546A" w:themeColor="text2"/>
+      <w:sz w:val="18"/>
+      <w:szCs w:val="18"/>
+    </w:rPr>
+  </w:style>
 </w:styles>
 </file>
 
@@ -2099,8 +2734,8 @@
 </file>
 
 <file path=customXml/item2.xml><?xml version="1.0" encoding="utf-8"?>
-<ct:contentTypeSchema xmlns:ct="http://schemas.microsoft.com/office/2006/metadata/contentType" xmlns:ma="http://schemas.microsoft.com/office/2006/metadata/properties/metaAttributes" ct:_="" ma:_="" ma:contentTypeName="Document" ma:contentTypeID="0x0101006C7E1CEAFA31BF429C56E5C88088A0D7" ma:contentTypeVersion="2" ma:contentTypeDescription="Create a new document." ma:contentTypeScope="" ma:versionID="ab9ec0134022505196232c964d697f15">
-  <xsd:schema xmlns:xsd="http://www.w3.org/2001/XMLSchema" xmlns:xs="http://www.w3.org/2001/XMLSchema" xmlns:p="http://schemas.microsoft.com/office/2006/metadata/properties" xmlns:ns2="acc98fab-a7c4-49bd-b4a5-4aba66e4a245" targetNamespace="http://schemas.microsoft.com/office/2006/metadata/properties" ma:root="true" ma:fieldsID="04c803452c538ebca13081af51474c02" ns2:_="">
+<ct:contentTypeSchema xmlns:ct="http://schemas.microsoft.com/office/2006/metadata/contentType" xmlns:ma="http://schemas.microsoft.com/office/2006/metadata/properties/metaAttributes" ct:_="" ma:_="" ma:contentTypeName="Document" ma:contentTypeID="0x0101006C7E1CEAFA31BF429C56E5C88088A0D7" ma:contentTypeVersion="3" ma:contentTypeDescription="Create a new document." ma:contentTypeScope="" ma:versionID="ac67de2584487e338843368825273d87">
+  <xsd:schema xmlns:xsd="http://www.w3.org/2001/XMLSchema" xmlns:xs="http://www.w3.org/2001/XMLSchema" xmlns:p="http://schemas.microsoft.com/office/2006/metadata/properties" xmlns:ns2="acc98fab-a7c4-49bd-b4a5-4aba66e4a245" targetNamespace="http://schemas.microsoft.com/office/2006/metadata/properties" ma:root="true" ma:fieldsID="83e8a25386c2488a4cf29ff9a04c65a1" ns2:_="">
     <xsd:import namespace="acc98fab-a7c4-49bd-b4a5-4aba66e4a245"/>
     <xsd:element name="properties">
       <xsd:complexType>
@@ -2110,6 +2745,7 @@
               <xsd:all>
                 <xsd:element ref="ns2:MediaServiceMetadata" minOccurs="0"/>
                 <xsd:element ref="ns2:MediaServiceFastMetadata" minOccurs="0"/>
+                <xsd:element ref="ns2:MediaServiceSearchProperties" minOccurs="0"/>
               </xsd:all>
             </xsd:complexType>
           </xsd:element>
@@ -2126,6 +2762,11 @@
       </xsd:simpleType>
     </xsd:element>
     <xsd:element name="MediaServiceFastMetadata" ma:index="9" nillable="true" ma:displayName="MediaServiceFastMetadata" ma:hidden="true" ma:internalName="MediaServiceFastMetadata" ma:readOnly="true">
+      <xsd:simpleType>
+        <xsd:restriction base="dms:Note"/>
+      </xsd:simpleType>
+    </xsd:element>
+    <xsd:element name="MediaServiceSearchProperties" ma:index="10" nillable="true" ma:displayName="MediaServiceSearchProperties" ma:hidden="true" ma:internalName="MediaServiceSearchProperties" ma:readOnly="true">
       <xsd:simpleType>
         <xsd:restriction base="dms:Note"/>
       </xsd:simpleType>
@@ -2249,7 +2890,7 @@
 </file>
 
 <file path=customXml/itemProps2.xml><?xml version="1.0" encoding="utf-8"?>
-<ds:datastoreItem xmlns:ds="http://schemas.openxmlformats.org/officeDocument/2006/customXml" ds:itemID="{0540855A-E9EF-43FD-BD8D-FC453303D2D1}">
+<ds:datastoreItem xmlns:ds="http://schemas.openxmlformats.org/officeDocument/2006/customXml" ds:itemID="{8433482E-8705-4C52-9F30-FAFD3FFF0E50}">
   <ds:schemaRefs>
     <ds:schemaRef ds:uri="http://schemas.microsoft.com/office/2006/metadata/contentType"/>
     <ds:schemaRef ds:uri="http://schemas.microsoft.com/office/2006/metadata/properties/metaAttributes"/>

</xml_diff>